<commit_message>
Change About Me section & updated CV
</commit_message>
<xml_diff>
--- a/CVcurrent.docx
+++ b/CVcurrent.docx
@@ -288,8 +288,189 @@
             </w14:solidFill>
           </w14:textFill>
         </w:rPr>
-        <w:t>15 Barber Place, Sheffield, S10 1EG</w:t>
-      </w:r>
+        <w:t xml:space="preserve">Apartment 4, The </w:t>
+      </w:r>
+      <w:proofErr w:type="spellStart"/>
+      <w:r>
+        <w:rPr>
+          <w:rFonts w:ascii="Arial" w:hAnsi="Arial"/>
+          <w:b w:val="0"/>
+          <w:color w:val="000000" w:themeColor="text1"/>
+          <w:sz w:val="24"/>
+          <w:szCs w:val="18"/>
+          <w14:shadow w14:blurRad="38100" w14:dist="19050" w14:dir="2700000" w14:sx="100000" w14:sy="100000" w14:kx="0" w14:ky="0" w14:algn="tl">
+            <w14:schemeClr w14:val="dk1">
+              <w14:alpha w14:val="60000"/>
+            </w14:schemeClr>
+          </w14:shadow>
+          <w14:textOutline w14:w="0" w14:cap="flat" w14:cmpd="sng" w14:algn="ctr">
+            <w14:noFill/>
+            <w14:prstDash w14:val="solid"/>
+            <w14:round/>
+          </w14:textOutline>
+          <w14:textFill>
+            <w14:solidFill>
+              <w14:schemeClr w14:val="tx1"/>
+            </w14:solidFill>
+          </w14:textFill>
+        </w:rPr>
+        <w:t>Malverns</w:t>
+      </w:r>
+      <w:proofErr w:type="spellEnd"/>
+      <w:r>
+        <w:rPr>
+          <w:rFonts w:ascii="Arial" w:hAnsi="Arial"/>
+          <w:b w:val="0"/>
+          <w:color w:val="000000" w:themeColor="text1"/>
+          <w:sz w:val="24"/>
+          <w:szCs w:val="18"/>
+          <w14:shadow w14:blurRad="38100" w14:dist="19050" w14:dir="2700000" w14:sx="100000" w14:sy="100000" w14:kx="0" w14:ky="0" w14:algn="tl">
+            <w14:schemeClr w14:val="dk1">
+              <w14:alpha w14:val="60000"/>
+            </w14:schemeClr>
+          </w14:shadow>
+          <w14:textOutline w14:w="0" w14:cap="flat" w14:cmpd="sng" w14:algn="ctr">
+            <w14:noFill/>
+            <w14:prstDash w14:val="solid"/>
+            <w14:round/>
+          </w14:textOutline>
+          <w14:textFill>
+            <w14:solidFill>
+              <w14:schemeClr w14:val="tx1"/>
+            </w14:solidFill>
+          </w14:textFill>
+        </w:rPr>
+        <w:t>, Malvern Place</w:t>
+      </w:r>
+      <w:r>
+        <w:rPr>
+          <w:rFonts w:ascii="Arial" w:hAnsi="Arial"/>
+          <w:b w:val="0"/>
+          <w:color w:val="000000" w:themeColor="text1"/>
+          <w:sz w:val="24"/>
+          <w:szCs w:val="18"/>
+          <w14:shadow w14:blurRad="38100" w14:dist="19050" w14:dir="2700000" w14:sx="100000" w14:sy="100000" w14:kx="0" w14:ky="0" w14:algn="tl">
+            <w14:schemeClr w14:val="dk1">
+              <w14:alpha w14:val="60000"/>
+            </w14:schemeClr>
+          </w14:shadow>
+          <w14:textOutline w14:w="0" w14:cap="flat" w14:cmpd="sng" w14:algn="ctr">
+            <w14:noFill/>
+            <w14:prstDash w14:val="solid"/>
+            <w14:round/>
+          </w14:textOutline>
+          <w14:textFill>
+            <w14:solidFill>
+              <w14:schemeClr w14:val="tx1"/>
+            </w14:solidFill>
+          </w14:textFill>
+        </w:rPr>
+        <w:t>,</w:t>
+      </w:r>
+      <w:r>
+        <w:rPr>
+          <w:rFonts w:ascii="Arial" w:hAnsi="Arial"/>
+          <w:b w:val="0"/>
+          <w:color w:val="000000" w:themeColor="text1"/>
+          <w:sz w:val="24"/>
+          <w:szCs w:val="18"/>
+          <w14:shadow w14:blurRad="38100" w14:dist="19050" w14:dir="2700000" w14:sx="100000" w14:sy="100000" w14:kx="0" w14:ky="0" w14:algn="tl">
+            <w14:schemeClr w14:val="dk1">
+              <w14:alpha w14:val="60000"/>
+            </w14:schemeClr>
+          </w14:shadow>
+          <w14:textOutline w14:w="0" w14:cap="flat" w14:cmpd="sng" w14:algn="ctr">
+            <w14:noFill/>
+            <w14:prstDash w14:val="solid"/>
+            <w14:round/>
+          </w14:textOutline>
+          <w14:textFill>
+            <w14:solidFill>
+              <w14:schemeClr w14:val="tx1"/>
+            </w14:solidFill>
+          </w14:textFill>
+        </w:rPr>
+        <w:t xml:space="preserve"> </w:t>
+      </w:r>
+      <w:proofErr w:type="spellStart"/>
+      <w:r>
+        <w:rPr>
+          <w:rFonts w:ascii="Arial" w:hAnsi="Arial"/>
+          <w:b w:val="0"/>
+          <w:color w:val="000000" w:themeColor="text1"/>
+          <w:sz w:val="24"/>
+          <w:szCs w:val="18"/>
+          <w14:shadow w14:blurRad="38100" w14:dist="19050" w14:dir="2700000" w14:sx="100000" w14:sy="100000" w14:kx="0" w14:ky="0" w14:algn="tl">
+            <w14:schemeClr w14:val="dk1">
+              <w14:alpha w14:val="60000"/>
+            </w14:schemeClr>
+          </w14:shadow>
+          <w14:textOutline w14:w="0" w14:cap="flat" w14:cmpd="sng" w14:algn="ctr">
+            <w14:noFill/>
+            <w14:prstDash w14:val="solid"/>
+            <w14:round/>
+          </w14:textOutline>
+          <w14:textFill>
+            <w14:solidFill>
+              <w14:schemeClr w14:val="tx1"/>
+            </w14:solidFill>
+          </w14:textFill>
+        </w:rPr>
+        <w:t>Chteltenham</w:t>
+      </w:r>
+      <w:proofErr w:type="spellEnd"/>
+      <w:r>
+        <w:rPr>
+          <w:rFonts w:ascii="Arial" w:hAnsi="Arial"/>
+          <w:b w:val="0"/>
+          <w:color w:val="000000" w:themeColor="text1"/>
+          <w:sz w:val="24"/>
+          <w:szCs w:val="18"/>
+          <w14:shadow w14:blurRad="38100" w14:dist="19050" w14:dir="2700000" w14:sx="100000" w14:sy="100000" w14:kx="0" w14:ky="0" w14:algn="tl">
+            <w14:schemeClr w14:val="dk1">
+              <w14:alpha w14:val="60000"/>
+            </w14:schemeClr>
+          </w14:shadow>
+          <w14:textOutline w14:w="0" w14:cap="flat" w14:cmpd="sng" w14:algn="ctr">
+            <w14:noFill/>
+            <w14:prstDash w14:val="solid"/>
+            <w14:round/>
+          </w14:textOutline>
+          <w14:textFill>
+            <w14:solidFill>
+              <w14:schemeClr w14:val="tx1"/>
+            </w14:solidFill>
+          </w14:textFill>
+        </w:rPr>
+        <w:t xml:space="preserve">, </w:t>
+      </w:r>
+      <w:r>
+        <w:rPr>
+          <w:rFonts w:ascii="Arial" w:hAnsi="Arial"/>
+          <w:b w:val="0"/>
+          <w:color w:val="000000" w:themeColor="text1"/>
+          <w:sz w:val="24"/>
+          <w:szCs w:val="18"/>
+          <w14:shadow w14:blurRad="38100" w14:dist="19050" w14:dir="2700000" w14:sx="100000" w14:sy="100000" w14:kx="0" w14:ky="0" w14:algn="tl">
+            <w14:schemeClr w14:val="dk1">
+              <w14:alpha w14:val="60000"/>
+            </w14:schemeClr>
+          </w14:shadow>
+          <w14:textOutline w14:w="0" w14:cap="flat" w14:cmpd="sng" w14:algn="ctr">
+            <w14:noFill/>
+            <w14:prstDash w14:val="solid"/>
+            <w14:round/>
+          </w14:textOutline>
+          <w14:textFill>
+            <w14:solidFill>
+              <w14:schemeClr w14:val="tx1"/>
+            </w14:solidFill>
+          </w14:textFill>
+        </w:rPr>
+        <w:t>GL50 2JL</w:t>
+      </w:r>
+      <w:bookmarkStart w:id="0" w:name="_GoBack"/>
+      <w:bookmarkEnd w:id="0"/>
     </w:p>
     <w:p>
       <w:pPr>
@@ -401,7 +582,7 @@
           <w:sz w:val="21"/>
           <w:szCs w:val="18"/>
         </w:rPr>
-        <w:t xml:space="preserve"> – Expecting 1:1</w:t>
+        <w:t xml:space="preserve"> – 1:1</w:t>
       </w:r>
     </w:p>
     <w:p>
@@ -486,7 +667,119 @@
           <w:sz w:val="21"/>
           <w:szCs w:val="18"/>
         </w:rPr>
-        <w:t>, where a landing page and marketing strategy must be created for a real customer using agile processes and Ruby on Rails, Mainframe Computing, where I will gain a professional understanding of mainframe computing, Critical Evaluation of Industrial Opinion, where I will critically evaluate practises and issues prevalent in the IT sector, Web Technologies where I will gain an understanding of current web technologies, Finance and Law for Engineers which will give me an insight into financial and legal matters which will be relevant to engineers in practise. Throughout the year, a dissertation project will be completed which will entail creati</w:t>
+        <w:t xml:space="preserve">, where a landing page and marketing strategy </w:t>
+      </w:r>
+      <w:r>
+        <w:rPr>
+          <w:rFonts w:ascii="Arial" w:hAnsi="Arial" w:cs="Arial"/>
+          <w:sz w:val="21"/>
+          <w:szCs w:val="18"/>
+        </w:rPr>
+        <w:t>was</w:t>
+      </w:r>
+      <w:r>
+        <w:rPr>
+          <w:rFonts w:ascii="Arial" w:hAnsi="Arial" w:cs="Arial"/>
+          <w:sz w:val="21"/>
+          <w:szCs w:val="18"/>
+        </w:rPr>
+        <w:t xml:space="preserve"> created for a real customer using agile processes and Ruby on Rails, Mainframe Computing, where I gain</w:t>
+      </w:r>
+      <w:r>
+        <w:rPr>
+          <w:rFonts w:ascii="Arial" w:hAnsi="Arial" w:cs="Arial"/>
+          <w:sz w:val="21"/>
+          <w:szCs w:val="18"/>
+        </w:rPr>
+        <w:t>ed</w:t>
+      </w:r>
+      <w:r>
+        <w:rPr>
+          <w:rFonts w:ascii="Arial" w:hAnsi="Arial" w:cs="Arial"/>
+          <w:sz w:val="21"/>
+          <w:szCs w:val="18"/>
+        </w:rPr>
+        <w:t xml:space="preserve"> a professional understanding of mainframe computing, Critical Evaluation of Industrial Opinion, where </w:t>
+      </w:r>
+      <w:r>
+        <w:rPr>
+          <w:rFonts w:ascii="Arial" w:hAnsi="Arial" w:cs="Arial"/>
+          <w:sz w:val="21"/>
+          <w:szCs w:val="18"/>
+        </w:rPr>
+        <w:t>I</w:t>
+      </w:r>
+      <w:r>
+        <w:rPr>
+          <w:rFonts w:ascii="Arial" w:hAnsi="Arial" w:cs="Arial"/>
+          <w:sz w:val="21"/>
+          <w:szCs w:val="18"/>
+        </w:rPr>
+        <w:t xml:space="preserve"> critically evaluate</w:t>
+      </w:r>
+      <w:r>
+        <w:rPr>
+          <w:rFonts w:ascii="Arial" w:hAnsi="Arial" w:cs="Arial"/>
+          <w:sz w:val="21"/>
+          <w:szCs w:val="18"/>
+        </w:rPr>
+        <w:t>d</w:t>
+      </w:r>
+      <w:r>
+        <w:rPr>
+          <w:rFonts w:ascii="Arial" w:hAnsi="Arial" w:cs="Arial"/>
+          <w:sz w:val="21"/>
+          <w:szCs w:val="18"/>
+        </w:rPr>
+        <w:t xml:space="preserve"> practises and issues prevalent in the IT sector, Web Technologies where I gain</w:t>
+      </w:r>
+      <w:r>
+        <w:rPr>
+          <w:rFonts w:ascii="Arial" w:hAnsi="Arial" w:cs="Arial"/>
+          <w:sz w:val="21"/>
+          <w:szCs w:val="18"/>
+        </w:rPr>
+        <w:t>ed</w:t>
+      </w:r>
+      <w:r>
+        <w:rPr>
+          <w:rFonts w:ascii="Arial" w:hAnsi="Arial" w:cs="Arial"/>
+          <w:sz w:val="21"/>
+          <w:szCs w:val="18"/>
+        </w:rPr>
+        <w:t xml:space="preserve"> an understanding of current web technologies</w:t>
+      </w:r>
+      <w:r>
+        <w:rPr>
+          <w:rFonts w:ascii="Arial" w:hAnsi="Arial" w:cs="Arial"/>
+          <w:sz w:val="21"/>
+          <w:szCs w:val="18"/>
+        </w:rPr>
+        <w:t xml:space="preserve"> using Node.js</w:t>
+      </w:r>
+      <w:r>
+        <w:rPr>
+          <w:rFonts w:ascii="Arial" w:hAnsi="Arial" w:cs="Arial"/>
+          <w:sz w:val="21"/>
+          <w:szCs w:val="18"/>
+        </w:rPr>
+        <w:t>, Finance and Law for Engineers which g</w:t>
+      </w:r>
+      <w:r>
+        <w:rPr>
+          <w:rFonts w:ascii="Arial" w:hAnsi="Arial" w:cs="Arial"/>
+          <w:sz w:val="21"/>
+          <w:szCs w:val="18"/>
+        </w:rPr>
+        <w:t>ave</w:t>
+      </w:r>
+      <w:r>
+        <w:rPr>
+          <w:rFonts w:ascii="Arial" w:hAnsi="Arial" w:cs="Arial"/>
+          <w:sz w:val="21"/>
+          <w:szCs w:val="18"/>
+        </w:rPr>
+        <w:t xml:space="preserve"> me an insight into financial and legal matters which will be relevant to engineers in practise. Throughout the year, a dissertation project will be completed which will entail creati</w:t>
       </w:r>
       <w:r>
         <w:rPr>
@@ -510,6 +803,14 @@
           <w:sz w:val="21"/>
           <w:szCs w:val="18"/>
         </w:rPr>
+        <w:t>.js</w:t>
+      </w:r>
+      <w:r>
+        <w:rPr>
+          <w:rFonts w:ascii="Arial" w:hAnsi="Arial" w:cs="Arial"/>
+          <w:sz w:val="21"/>
+          <w:szCs w:val="18"/>
+        </w:rPr>
         <w:t xml:space="preserve"> and </w:t>
       </w:r>
       <w:r>
@@ -527,6 +828,14 @@
           <w:szCs w:val="18"/>
         </w:rPr>
         <w:t xml:space="preserve"> to predict cryptocurrency prices</w:t>
+      </w:r>
+      <w:r>
+        <w:rPr>
+          <w:rFonts w:ascii="Arial" w:hAnsi="Arial" w:cs="Arial"/>
+          <w:sz w:val="21"/>
+          <w:szCs w:val="18"/>
+        </w:rPr>
+        <w:t>.</w:t>
       </w:r>
     </w:p>
     <w:p>
@@ -1375,7 +1684,23 @@
           <w:sz w:val="21"/>
           <w:szCs w:val="18"/>
         </w:rPr>
-        <w:t>Developed a system for a real client using Ruby on Rails which needed to be completed by a strict deadline. Communication through meetings and Slack as well as meeting with client to ensure product is as envisioned. Took a leading role in this project, as other group members were not interested. This helped me dramatically improve my skills in Ruby, JavaScript, HAML, HTML, SASS, CSS, SQL. I also wrote over 200 Unit and End to End tests.</w:t>
+        <w:t>Developed a system for a real client using Ruby on Rails which needed to be completed by a strict deadline. Communication through meetings and Slack as well as meeting with client to ensure product is as envisioned. Took a leading role in this project, as other group members were not interested. This helped me dramatically improve my skills in Ruby, JavaScript, HAML, SASS</w:t>
+      </w:r>
+      <w:r>
+        <w:rPr>
+          <w:rFonts w:ascii="Arial" w:hAnsi="Arial" w:cs="Arial"/>
+          <w:sz w:val="21"/>
+          <w:szCs w:val="18"/>
+        </w:rPr>
+        <w:t xml:space="preserve"> and Postgre</w:t>
+      </w:r>
+      <w:r>
+        <w:rPr>
+          <w:rFonts w:ascii="Arial" w:hAnsi="Arial" w:cs="Arial"/>
+          <w:sz w:val="21"/>
+          <w:szCs w:val="18"/>
+        </w:rPr>
+        <w:t>SQL. I also wrote over 200 Unit and End to End tests.</w:t>
       </w:r>
     </w:p>
     <w:p>
@@ -1411,16 +1736,25 @@
           <w:sz w:val="21"/>
           <w:szCs w:val="18"/>
         </w:rPr>
-        <w:t xml:space="preserve">Developed a dental practice booking, payment and user management system to a specification for a group project. We developed a swing GUI and linked this to a SQL database. Here, our group had to deal with one group member never </w:t>
-      </w:r>
-      <w:r>
-        <w:rPr>
-          <w:rFonts w:ascii="Arial" w:hAnsi="Arial" w:cs="Arial"/>
-          <w:sz w:val="21"/>
-          <w:szCs w:val="18"/>
-        </w:rPr>
-        <w:lastRenderedPageBreak/>
-        <w:t>meeting us, meaning we had to be efficient but thorough with our Java programming and communication to meet the deadline.</w:t>
+        <w:t xml:space="preserve">Developed a landing page for a client using Ruby on Rails. The landing page had useful functionality including a metrics page which would help admins make decisions. We used HAML, SASS, Coffee and Ruby with a PostgreSQL database. I also wrote over 100 </w:t>
+      </w:r>
+      <w:proofErr w:type="gramStart"/>
+      <w:r>
+        <w:rPr>
+          <w:rFonts w:ascii="Arial" w:hAnsi="Arial" w:cs="Arial"/>
+          <w:sz w:val="21"/>
+          <w:szCs w:val="18"/>
+        </w:rPr>
+        <w:t>end</w:t>
+      </w:r>
+      <w:proofErr w:type="gramEnd"/>
+      <w:r>
+        <w:rPr>
+          <w:rFonts w:ascii="Arial" w:hAnsi="Arial" w:cs="Arial"/>
+          <w:sz w:val="21"/>
+          <w:szCs w:val="18"/>
+        </w:rPr>
+        <w:t xml:space="preserve"> to end tests using capybara. </w:t>
       </w:r>
     </w:p>
     <w:p>
@@ -1456,6 +1790,79 @@
           <w:sz w:val="21"/>
           <w:szCs w:val="18"/>
         </w:rPr>
+        <w:lastRenderedPageBreak/>
+        <w:t>Developed a dental practice booking, payment and user management system to a specification for a group project. We developed a swing GUI and linked this to a SQL database. Here, our group had to deal with one group member never meeting us, meaning we had to be efficient but thorough with our Java programming and communication to meet the deadline</w:t>
+      </w:r>
+    </w:p>
+    <w:p>
+      <w:pPr>
+        <w:pStyle w:val="ListParagraph"/>
+        <w:numPr>
+          <w:ilvl w:val="0"/>
+          <w:numId w:val="12"/>
+        </w:numPr>
+        <w:tabs>
+          <w:tab w:val="left" w:pos="1417"/>
+          <w:tab w:val="left" w:pos="2126"/>
+          <w:tab w:val="left" w:pos="2835"/>
+          <w:tab w:val="left" w:pos="3543"/>
+          <w:tab w:val="left" w:pos="4252"/>
+          <w:tab w:val="left" w:pos="4961"/>
+          <w:tab w:val="left" w:pos="5669"/>
+          <w:tab w:val="left" w:pos="6378"/>
+          <w:tab w:val="left" w:pos="7087"/>
+          <w:tab w:val="left" w:pos="7795"/>
+          <w:tab w:val="left" w:pos="8504"/>
+          <w:tab w:val="left" w:pos="9213"/>
+        </w:tabs>
+        <w:rPr>
+          <w:rFonts w:ascii="Arial" w:hAnsi="Arial" w:cs="Arial"/>
+          <w:sz w:val="21"/>
+          <w:szCs w:val="18"/>
+        </w:rPr>
+      </w:pPr>
+      <w:r>
+        <w:rPr>
+          <w:rFonts w:ascii="Arial" w:hAnsi="Arial" w:cs="Arial"/>
+          <w:sz w:val="21"/>
+          <w:szCs w:val="18"/>
+        </w:rPr>
+        <w:t>Developed a job searching website for a group project using Node.js with express and a MongoDB database</w:t>
+      </w:r>
+    </w:p>
+    <w:p>
+      <w:pPr>
+        <w:pStyle w:val="ListParagraph"/>
+        <w:numPr>
+          <w:ilvl w:val="0"/>
+          <w:numId w:val="12"/>
+        </w:numPr>
+        <w:tabs>
+          <w:tab w:val="left" w:pos="1417"/>
+          <w:tab w:val="left" w:pos="2126"/>
+          <w:tab w:val="left" w:pos="2835"/>
+          <w:tab w:val="left" w:pos="3543"/>
+          <w:tab w:val="left" w:pos="4252"/>
+          <w:tab w:val="left" w:pos="4961"/>
+          <w:tab w:val="left" w:pos="5669"/>
+          <w:tab w:val="left" w:pos="6378"/>
+          <w:tab w:val="left" w:pos="7087"/>
+          <w:tab w:val="left" w:pos="7795"/>
+          <w:tab w:val="left" w:pos="8504"/>
+          <w:tab w:val="left" w:pos="9213"/>
+        </w:tabs>
+        <w:rPr>
+          <w:rFonts w:ascii="Arial" w:hAnsi="Arial" w:cs="Arial"/>
+          <w:sz w:val="21"/>
+          <w:szCs w:val="18"/>
+        </w:rPr>
+      </w:pPr>
+      <w:r>
+        <w:rPr>
+          <w:rFonts w:ascii="Arial" w:hAnsi="Arial" w:cs="Arial"/>
+          <w:sz w:val="21"/>
+          <w:szCs w:val="18"/>
+        </w:rPr>
         <w:t xml:space="preserve">Designed and developed a web app to a specification for a group project using Sinatra. Here we had to work well as a team, communicating via Slack and using GitHub to check progress. I worked mainly on SQL and testing using Cucumber and </w:t>
       </w:r>
       <w:proofErr w:type="spellStart"/>
@@ -1468,6 +1875,113 @@
         <w:t>MiniTests</w:t>
       </w:r>
       <w:proofErr w:type="spellEnd"/>
+    </w:p>
+    <w:p>
+      <w:pPr>
+        <w:pStyle w:val="ListParagraph"/>
+        <w:numPr>
+          <w:ilvl w:val="0"/>
+          <w:numId w:val="12"/>
+        </w:numPr>
+        <w:tabs>
+          <w:tab w:val="left" w:pos="1417"/>
+          <w:tab w:val="left" w:pos="2126"/>
+          <w:tab w:val="left" w:pos="2835"/>
+          <w:tab w:val="left" w:pos="3543"/>
+          <w:tab w:val="left" w:pos="4252"/>
+          <w:tab w:val="left" w:pos="4961"/>
+          <w:tab w:val="left" w:pos="5669"/>
+          <w:tab w:val="left" w:pos="6378"/>
+          <w:tab w:val="left" w:pos="7087"/>
+          <w:tab w:val="left" w:pos="7795"/>
+          <w:tab w:val="left" w:pos="8504"/>
+          <w:tab w:val="left" w:pos="9213"/>
+        </w:tabs>
+        <w:rPr>
+          <w:rFonts w:ascii="Arial" w:hAnsi="Arial" w:cs="Arial"/>
+          <w:sz w:val="21"/>
+          <w:szCs w:val="18"/>
+        </w:rPr>
+      </w:pPr>
+      <w:r>
+        <w:rPr>
+          <w:rFonts w:ascii="Arial" w:hAnsi="Arial" w:cs="Arial"/>
+          <w:sz w:val="21"/>
+          <w:szCs w:val="18"/>
+        </w:rPr>
+        <w:t xml:space="preserve">Created my own portfolio page which can be found here: </w:t>
+      </w:r>
+    </w:p>
+    <w:p>
+      <w:pPr>
+        <w:pStyle w:val="ListParagraph"/>
+        <w:rPr>
+          <w:rFonts w:ascii="Arial" w:hAnsi="Arial" w:cs="Arial"/>
+          <w:color w:val="0070C0"/>
+          <w:u w:val="single"/>
+        </w:rPr>
+      </w:pPr>
+      <w:hyperlink r:id="rId8" w:history="1">
+        <w:r>
+          <w:rPr>
+            <w:rStyle w:val="Hyperlink"/>
+            <w:rFonts w:ascii="Arial" w:hAnsi="Arial" w:cs="Arial"/>
+          </w:rPr>
+          <w:t>https://ollieyerburgh.github.io/</w:t>
+        </w:r>
+      </w:hyperlink>
+    </w:p>
+    <w:p>
+      <w:pPr>
+        <w:pStyle w:val="ListParagraph"/>
+        <w:numPr>
+          <w:ilvl w:val="0"/>
+          <w:numId w:val="12"/>
+        </w:numPr>
+        <w:rPr>
+          <w:rFonts w:ascii="Arial" w:hAnsi="Arial" w:cs="Arial"/>
+          <w:sz w:val="21"/>
+          <w:szCs w:val="21"/>
+        </w:rPr>
+      </w:pPr>
+      <w:r>
+        <w:rPr>
+          <w:rFonts w:ascii="Arial" w:hAnsi="Arial" w:cs="Arial"/>
+          <w:sz w:val="21"/>
+          <w:szCs w:val="21"/>
+        </w:rPr>
+        <w:t xml:space="preserve">Developing a blog site using Jekyll, mainly writing articles about things that I found difficult at university to help others out. Although not yet life, posts can be found on my </w:t>
+      </w:r>
+      <w:r>
+        <w:rPr>
+          <w:rFonts w:ascii="Arial" w:hAnsi="Arial" w:cs="Arial"/>
+          <w:sz w:val="21"/>
+          <w:szCs w:val="21"/>
+        </w:rPr>
+        <w:t>GitHub</w:t>
+      </w:r>
+    </w:p>
+    <w:p>
+      <w:pPr>
+        <w:pStyle w:val="ListParagraph"/>
+        <w:numPr>
+          <w:ilvl w:val="0"/>
+          <w:numId w:val="12"/>
+        </w:numPr>
+        <w:rPr>
+          <w:rFonts w:ascii="Arial" w:hAnsi="Arial" w:cs="Arial"/>
+          <w:sz w:val="21"/>
+          <w:szCs w:val="21"/>
+        </w:rPr>
+      </w:pPr>
+      <w:r>
+        <w:rPr>
+          <w:rFonts w:ascii="Arial" w:hAnsi="Arial" w:cs="Arial"/>
+          <w:sz w:val="21"/>
+          <w:szCs w:val="21"/>
+        </w:rPr>
+        <w:t>Developed an Amazon Alexa skill using Node.js with a Python machine learning implementation. The skill can be found on the Amazon Skill store in the US by searching ‘Crypto Info’</w:t>
+      </w:r>
     </w:p>
     <w:p>
       <w:pPr>
@@ -1724,14 +2238,26 @@
           <w:ilvl w:val="0"/>
           <w:numId w:val="6"/>
         </w:numPr>
-      </w:pPr>
-      <w:r>
+        <w:rPr>
+          <w:rFonts w:ascii="Arial" w:hAnsi="Arial" w:cs="Arial"/>
+        </w:rPr>
+      </w:pPr>
+      <w:r>
+        <w:rPr>
+          <w:rFonts w:ascii="Arial" w:hAnsi="Arial" w:cs="Arial"/>
+        </w:rPr>
         <w:t xml:space="preserve">Learnt how to </w:t>
       </w:r>
       <w:r>
+        <w:rPr>
+          <w:rFonts w:ascii="Arial" w:hAnsi="Arial" w:cs="Arial"/>
+        </w:rPr>
         <w:t xml:space="preserve">manage time effectively by prioritising tasks </w:t>
       </w:r>
       <w:r>
+        <w:rPr>
+          <w:rFonts w:ascii="Arial" w:hAnsi="Arial" w:cs="Arial"/>
+        </w:rPr>
         <w:t>during busy service</w:t>
       </w:r>
     </w:p>
@@ -1742,26 +2268,50 @@
           <w:ilvl w:val="0"/>
           <w:numId w:val="6"/>
         </w:numPr>
-      </w:pPr>
-      <w:r>
+        <w:rPr>
+          <w:rFonts w:ascii="Arial" w:hAnsi="Arial" w:cs="Arial"/>
+        </w:rPr>
+      </w:pPr>
+      <w:r>
+        <w:rPr>
+          <w:rFonts w:ascii="Arial" w:hAnsi="Arial" w:cs="Arial"/>
+        </w:rPr>
         <w:t xml:space="preserve">Improved teamwork and communication skills by </w:t>
       </w:r>
       <w:r>
+        <w:rPr>
+          <w:rFonts w:ascii="Arial" w:hAnsi="Arial" w:cs="Arial"/>
+        </w:rPr>
         <w:t xml:space="preserve">working with others </w:t>
       </w:r>
       <w:r>
+        <w:rPr>
+          <w:rFonts w:ascii="Arial" w:hAnsi="Arial" w:cs="Arial"/>
+        </w:rPr>
         <w:t>for</w:t>
       </w:r>
       <w:r>
+        <w:rPr>
+          <w:rFonts w:ascii="Arial" w:hAnsi="Arial" w:cs="Arial"/>
+        </w:rPr>
         <w:t xml:space="preserve"> all tasks to be c</w:t>
       </w:r>
       <w:r>
+        <w:rPr>
+          <w:rFonts w:ascii="Arial" w:hAnsi="Arial" w:cs="Arial"/>
+        </w:rPr>
         <w:t xml:space="preserve">ompleted to </w:t>
       </w:r>
       <w:r>
+        <w:rPr>
+          <w:rFonts w:ascii="Arial" w:hAnsi="Arial" w:cs="Arial"/>
+        </w:rPr>
         <w:t>an appropriate standard</w:t>
       </w:r>
       <w:r>
+        <w:rPr>
+          <w:rFonts w:ascii="Arial" w:hAnsi="Arial" w:cs="Arial"/>
+        </w:rPr>
         <w:t xml:space="preserve"> </w:t>
       </w:r>
     </w:p>
@@ -1882,7 +2432,6 @@
           <w:szCs w:val="18"/>
         </w:rPr>
       </w:pPr>
-      <w:bookmarkStart w:id="0" w:name="_GoBack"/>
       <w:r>
         <w:rPr>
           <w:rFonts w:ascii="Arial" w:hAnsi="Arial" w:cs="Arial"/>
@@ -1900,7 +2449,6 @@
         <w:t>end of each shift, and resolved issues if there were any</w:t>
       </w:r>
     </w:p>
-    <w:bookmarkEnd w:id="0"/>
     <w:p>
       <w:pPr>
         <w:pStyle w:val="ListParagraph"/>
@@ -1920,15 +2468,7 @@
           <w:sz w:val="21"/>
           <w:szCs w:val="21"/>
         </w:rPr>
-        <w:t xml:space="preserve">Dealing with rude customers has taught me </w:t>
-      </w:r>
-      <w:r>
-        <w:rPr>
-          <w:rFonts w:ascii="Arial" w:hAnsi="Arial" w:cs="Arial"/>
-          <w:sz w:val="21"/>
-          <w:szCs w:val="21"/>
-        </w:rPr>
-        <w:t>to be resilient. This trait allows me to take constructive criticism without it affecting me adversely</w:t>
+        <w:t>Dealing with rude customers has taught me to be resilient. This trait allows me to take constructive criticism without it affecting me adversely</w:t>
       </w:r>
     </w:p>
     <w:p>
@@ -1995,7 +2535,6 @@
         </w:rPr>
       </w:pPr>
     </w:p>
-    <w:p/>
     <w:p>
       <w:pPr>
         <w:pStyle w:val="BodyText2"/>
@@ -2131,53 +2670,6 @@
           <w:lang w:eastAsia="en-US"/>
         </w:rPr>
         <w:t>a good group of friends who share similar interests</w:t>
-      </w:r>
-    </w:p>
-    <w:p>
-      <w:pPr>
-        <w:pStyle w:val="BodyText2"/>
-        <w:numPr>
-          <w:ilvl w:val="0"/>
-          <w:numId w:val="6"/>
-        </w:numPr>
-        <w:jc w:val="both"/>
-        <w:rPr>
-          <w:sz w:val="21"/>
-          <w:szCs w:val="18"/>
-          <w:lang w:eastAsia="en-US"/>
-        </w:rPr>
-      </w:pPr>
-      <w:r>
-        <w:rPr>
-          <w:sz w:val="21"/>
-          <w:szCs w:val="18"/>
-          <w:lang w:eastAsia="en-US"/>
-        </w:rPr>
-        <w:t xml:space="preserve">Always been into technology, as demonstrated by building a computer at age 13. I like to keep up with latest technology trends, both by watching YouTube videos as well </w:t>
-      </w:r>
-      <w:r>
-        <w:rPr>
-          <w:sz w:val="21"/>
-          <w:szCs w:val="18"/>
-          <w:lang w:eastAsia="en-US"/>
-        </w:rPr>
-        <w:t>as reading news on Y Combinator</w:t>
-      </w:r>
-      <w:r>
-        <w:rPr>
-          <w:sz w:val="21"/>
-          <w:szCs w:val="18"/>
-          <w:lang w:eastAsia="en-US"/>
-        </w:rPr>
-        <w:t xml:space="preserve"> </w:t>
-      </w:r>
-      <w:r>
-        <w:rPr>
-          <w:sz w:val="21"/>
-          <w:szCs w:val="18"/>
-          <w:lang w:eastAsia="en-US"/>
-        </w:rPr>
-        <w:t xml:space="preserve"> </w:t>
       </w:r>
     </w:p>
     <w:sectPr>
@@ -3949,7 +4441,7 @@
     </w:rPrDefault>
     <w:pPrDefault/>
   </w:docDefaults>
-  <w:latentStyles w:defLockedState="0" w:defUIPriority="0" w:defSemiHidden="0" w:defUnhideWhenUsed="0" w:defQFormat="0" w:count="375">
+  <w:latentStyles w:defLockedState="0" w:defUIPriority="0" w:defSemiHidden="0" w:defUnhideWhenUsed="0" w:defQFormat="0" w:count="376">
     <w:lsdException w:name="Normal" w:qFormat="1"/>
     <w:lsdException w:name="heading 1" w:qFormat="1"/>
     <w:lsdException w:name="heading 2" w:qFormat="1"/>
@@ -4306,6 +4798,7 @@
     <w:lsdException w:name="List Table 7 Colorful Accent 6" w:uiPriority="52"/>
     <w:lsdException w:name="Mention" w:semiHidden="1" w:uiPriority="99" w:unhideWhenUsed="1"/>
     <w:lsdException w:name="Smart Hyperlink" w:semiHidden="1" w:uiPriority="99" w:unhideWhenUsed="1"/>
+    <w:lsdException w:name="Smart Link" w:semiHidden="1" w:uiPriority="99" w:unhideWhenUsed="1"/>
   </w:latentStyles>
   <w:style w:type="paragraph" w:default="1" w:styleId="Normal">
     <w:name w:val="Normal"/>
@@ -4652,6 +5145,15 @@
       <w:contextualSpacing/>
     </w:pPr>
   </w:style>
+  <w:style w:type="character" w:styleId="UnresolvedMention">
+    <w:name w:val="Unresolved Mention"/>
+    <w:basedOn w:val="DefaultParagraphFont"/>
+    <w:rsid w:val="00F55A79"/>
+    <w:rPr>
+      <w:color w:val="605E5C"/>
+      <w:shd w:val="clear" w:color="auto" w:fill="E1DFDD"/>
+    </w:rPr>
+  </w:style>
 </w:styles>
 </file>
 
@@ -4943,7 +5445,7 @@
 </file>
 
 <file path=customXml/itemProps1.xml><?xml version="1.0" encoding="utf-8"?>
-<ds:datastoreItem xmlns:ds="http://schemas.openxmlformats.org/officeDocument/2006/customXml" ds:itemID="{879C0F8C-1897-F34C-894F-EACEE5747E59}">
+<ds:datastoreItem xmlns:ds="http://schemas.openxmlformats.org/officeDocument/2006/customXml" ds:itemID="{1063B06F-E9B1-404B-A8FE-FC405219BCF7}">
   <ds:schemaRefs>
     <ds:schemaRef ds:uri="http://schemas.openxmlformats.org/officeDocument/2006/bibliography"/>
   </ds:schemaRefs>

</xml_diff>